<commit_message>
Uploading stuff from lab
</commit_message>
<xml_diff>
--- a/Lab1/lab1prelab.docx
+++ b/Lab1/lab1prelab.docx
@@ -1,6 +1,6 @@
 
 <file path=word/document.xml><?xml version="1.0" encoding="utf-8"?>
-<w:document xmlns:wpc="http://schemas.microsoft.com/office/word/2010/wordprocessingCanvas" xmlns:mc="http://schemas.openxmlformats.org/markup-compatibility/2006" xmlns:o="urn:schemas-microsoft-com:office:office" xmlns:r="http://schemas.openxmlformats.org/officeDocument/2006/relationships" xmlns:m="http://schemas.openxmlformats.org/officeDocument/2006/math" xmlns:v="urn:schemas-microsoft-com:vml" xmlns:wp14="http://schemas.microsoft.com/office/word/2010/wordprocessingDrawing" xmlns:wp="http://schemas.openxmlformats.org/drawingml/2006/wordprocessingDrawing" xmlns:w10="urn:schemas-microsoft-com:office:word" xmlns:w="http://schemas.openxmlformats.org/wordprocessingml/2006/main" xmlns:w14="http://schemas.microsoft.com/office/word/2010/wordml" xmlns:w15="http://schemas.microsoft.com/office/word/2012/wordml" xmlns:wpg="http://schemas.microsoft.com/office/word/2010/wordprocessingGroup" xmlns:wpi="http://schemas.microsoft.com/office/word/2010/wordprocessingInk" xmlns:wne="http://schemas.microsoft.com/office/word/2006/wordml" xmlns:wps="http://schemas.microsoft.com/office/word/2010/wordprocessingShape" mc:Ignorable="w14 w15 wp14">
+<w:document xmlns:wpc="http://schemas.microsoft.com/office/word/2010/wordprocessingCanvas" xmlns:mo="http://schemas.microsoft.com/office/mac/office/2008/main" xmlns:mc="http://schemas.openxmlformats.org/markup-compatibility/2006" xmlns:mv="urn:schemas-microsoft-com:mac:vml" xmlns:o="urn:schemas-microsoft-com:office:office" xmlns:r="http://schemas.openxmlformats.org/officeDocument/2006/relationships" xmlns:m="http://schemas.openxmlformats.org/officeDocument/2006/math" xmlns:v="urn:schemas-microsoft-com:vml" xmlns:wp14="http://schemas.microsoft.com/office/word/2010/wordprocessingDrawing" xmlns:wp="http://schemas.openxmlformats.org/drawingml/2006/wordprocessingDrawing" xmlns:w10="urn:schemas-microsoft-com:office:word" xmlns:w="http://schemas.openxmlformats.org/wordprocessingml/2006/main" xmlns:w14="http://schemas.microsoft.com/office/word/2010/wordml" xmlns:w15="http://schemas.microsoft.com/office/word/2012/wordml" xmlns:wpg="http://schemas.microsoft.com/office/word/2010/wordprocessingGroup" xmlns:wpi="http://schemas.microsoft.com/office/word/2010/wordprocessingInk" xmlns:wne="http://schemas.microsoft.com/office/word/2006/wordml" xmlns:wps="http://schemas.microsoft.com/office/word/2010/wordprocessingShape" mc:Ignorable="w14 w15 wp14">
   <w:body>
     <w:p>
       <w:pPr>
@@ -12,6 +12,7 @@
           <w:docGrid w:linePitch="360"/>
         </w:sectPr>
       </w:pPr>
+      <w:bookmarkStart w:id="0" w:name="_GoBack"/>
       <w:r>
         <w:t xml:space="preserve">Lab 1 </w:t>
       </w:r>
@@ -22,6 +23,7 @@
         <w:t xml:space="preserve"> Example</w:t>
       </w:r>
     </w:p>
+    <w:bookmarkEnd w:id="0"/>
     <w:p>
       <w:pPr>
         <w:pStyle w:val="Heading2"/>
@@ -471,10 +473,10 @@
             <v:path o:extrusionok="f" gradientshapeok="t" o:connecttype="rect"/>
             <o:lock v:ext="edit" aspectratio="t"/>
           </v:shapetype>
-          <v:shape id="_x0000_i1025" type="#_x0000_t75" style="width:327.75pt;height:251.25pt" o:ole="">
+          <v:shape id="_x0000_i1025" type="#_x0000_t75" style="width:328pt;height:251pt" o:ole="">
             <v:imagedata r:id="rId4" o:title=""/>
           </v:shape>
-          <o:OLEObject Type="Embed" ProgID="Visio.Drawing.15" ShapeID="_x0000_i1025" DrawAspect="Content" ObjectID="_1516635949" r:id="rId5"/>
+          <o:OLEObject Type="Embed" ProgID="Visio.Drawing.15" ShapeID="_x0000_i1025" DrawAspect="Content" ObjectID="_1516707332" r:id="rId5"/>
         </w:object>
       </w:r>
       <w:r>
@@ -601,7 +603,54 @@
             <w:cnfStyle w:val="001000000000" w:firstRow="0" w:lastRow="0" w:firstColumn="1" w:lastColumn="0" w:oddVBand="0" w:evenVBand="0" w:oddHBand="0" w:evenHBand="0" w:firstRowFirstColumn="0" w:firstRowLastColumn="0" w:lastRowFirstColumn="0" w:lastRowLastColumn="0"/>
             <w:tcW w:w="2967" w:type="dxa"/>
           </w:tcPr>
-          <w:p/>
+          <w:p>
+            <w:pPr>
+              <w:pStyle w:val="NormalWeb"/>
+              <w:rPr>
+                <w:sz w:val="20"/>
+              </w:rPr>
+            </w:pPr>
+            <w:r>
+              <w:rPr>
+                <w:rFonts w:ascii="Calibri" w:hAnsi="Calibri"/>
+                <w:sz w:val="20"/>
+                <w:szCs w:val="22"/>
+              </w:rPr>
+              <w:t xml:space="preserve">A circuit diagram for the </w:t>
+            </w:r>
+          </w:p>
+          <w:p>
+            <w:pPr>
+              <w:pStyle w:val="NormalWeb"/>
+              <w:rPr>
+                <w:sz w:val="20"/>
+              </w:rPr>
+            </w:pPr>
+            <w:r>
+              <w:rPr>
+                <w:rFonts w:ascii="Calibri" w:hAnsi="Calibri"/>
+                <w:sz w:val="20"/>
+                <w:szCs w:val="22"/>
+              </w:rPr>
+              <w:t xml:space="preserve">circuit to test the LEDs is provided. </w:t>
+            </w:r>
+          </w:p>
+          <w:p>
+            <w:pPr>
+              <w:pStyle w:val="NormalWeb"/>
+              <w:rPr>
+                <w:sz w:val="20"/>
+              </w:rPr>
+            </w:pPr>
+            <w:r>
+              <w:rPr>
+                <w:rFonts w:ascii="Calibri" w:hAnsi="Calibri"/>
+                <w:sz w:val="20"/>
+                <w:szCs w:val="22"/>
+              </w:rPr>
+              <w:t xml:space="preserve">Picture, circuit diagram, or proof of at least two other tests are provided. </w:t>
+            </w:r>
+          </w:p>
         </w:tc>
         <w:tc>
           <w:tcPr>
@@ -609,7 +658,168 @@
           </w:tcPr>
           <w:p>
             <w:pPr>
+              <w:widowControl w:val="0"/>
+              <w:autoSpaceDE w:val="0"/>
+              <w:autoSpaceDN w:val="0"/>
+              <w:adjustRightInd w:val="0"/>
+              <w:spacing w:after="240"/>
               <w:cnfStyle w:val="000000100000" w:firstRow="0" w:lastRow="0" w:firstColumn="0" w:lastColumn="0" w:oddVBand="0" w:evenVBand="0" w:oddHBand="1" w:evenHBand="0" w:firstRowFirstColumn="0" w:firstRowLastColumn="0" w:lastRowFirstColumn="0" w:lastRowLastColumn="0"/>
+              <w:rPr>
+                <w:rFonts w:ascii="Times" w:hAnsi="Times" w:cs="Times"/>
+                <w:sz w:val="20"/>
+                <w:szCs w:val="24"/>
+              </w:rPr>
+            </w:pPr>
+            <w:r>
+              <w:rPr>
+                <w:rFonts w:ascii="Times" w:hAnsi="Times" w:cs="Times"/>
+                <w:sz w:val="20"/>
+                <w:szCs w:val="30"/>
+              </w:rPr>
+              <w:t xml:space="preserve">Code for testing the </w:t>
+            </w:r>
+          </w:p>
+          <w:p>
+            <w:pPr>
+              <w:widowControl w:val="0"/>
+              <w:autoSpaceDE w:val="0"/>
+              <w:autoSpaceDN w:val="0"/>
+              <w:adjustRightInd w:val="0"/>
+              <w:spacing w:after="240"/>
+              <w:cnfStyle w:val="000000100000" w:firstRow="0" w:lastRow="0" w:firstColumn="0" w:lastColumn="0" w:oddVBand="0" w:evenVBand="0" w:oddHBand="1" w:evenHBand="0" w:firstRowFirstColumn="0" w:firstRowLastColumn="0" w:lastRowFirstColumn="0" w:lastRowLastColumn="0"/>
+              <w:rPr>
+                <w:rFonts w:ascii="Times" w:hAnsi="Times" w:cs="Times"/>
+                <w:sz w:val="20"/>
+                <w:szCs w:val="24"/>
+              </w:rPr>
+            </w:pPr>
+            <w:proofErr w:type="spellStart"/>
+            <w:proofErr w:type="gramStart"/>
+            <w:r>
+              <w:rPr>
+                <w:rFonts w:ascii="Times" w:hAnsi="Times" w:cs="Times"/>
+                <w:sz w:val="20"/>
+                <w:szCs w:val="30"/>
+              </w:rPr>
+              <w:t>delayUs</w:t>
+            </w:r>
+            <w:proofErr w:type="spellEnd"/>
+            <w:r>
+              <w:rPr>
+                <w:rFonts w:ascii="Times" w:hAnsi="Times" w:cs="Times"/>
+                <w:sz w:val="20"/>
+                <w:szCs w:val="30"/>
+              </w:rPr>
+              <w:t>(</w:t>
+            </w:r>
+            <w:proofErr w:type="gramEnd"/>
+            <w:r>
+              <w:rPr>
+                <w:rFonts w:ascii="Times" w:hAnsi="Times" w:cs="Times"/>
+                <w:sz w:val="20"/>
+                <w:szCs w:val="30"/>
+              </w:rPr>
+              <w:t xml:space="preserve">) is provided and clearly listed. </w:t>
+            </w:r>
+          </w:p>
+          <w:p>
+            <w:pPr>
+              <w:widowControl w:val="0"/>
+              <w:autoSpaceDE w:val="0"/>
+              <w:autoSpaceDN w:val="0"/>
+              <w:adjustRightInd w:val="0"/>
+              <w:spacing w:after="240"/>
+              <w:cnfStyle w:val="000000100000" w:firstRow="0" w:lastRow="0" w:firstColumn="0" w:lastColumn="0" w:oddVBand="0" w:evenVBand="0" w:oddHBand="1" w:evenHBand="0" w:firstRowFirstColumn="0" w:firstRowLastColumn="0" w:lastRowFirstColumn="0" w:lastRowLastColumn="0"/>
+              <w:rPr>
+                <w:rFonts w:ascii="Times" w:hAnsi="Times" w:cs="Times"/>
+                <w:sz w:val="20"/>
+                <w:szCs w:val="24"/>
+              </w:rPr>
+            </w:pPr>
+            <w:r>
+              <w:rPr>
+                <w:rFonts w:ascii="Times" w:hAnsi="Times" w:cs="Times"/>
+                <w:sz w:val="20"/>
+                <w:szCs w:val="30"/>
+              </w:rPr>
+              <w:t xml:space="preserve">Code for testing </w:t>
+            </w:r>
+            <w:proofErr w:type="spellStart"/>
+            <w:proofErr w:type="gramStart"/>
+            <w:r>
+              <w:rPr>
+                <w:rFonts w:ascii="Times" w:hAnsi="Times" w:cs="Times"/>
+                <w:sz w:val="20"/>
+                <w:szCs w:val="30"/>
+              </w:rPr>
+              <w:t>writeLCD</w:t>
+            </w:r>
+            <w:proofErr w:type="spellEnd"/>
+            <w:r>
+              <w:rPr>
+                <w:rFonts w:ascii="Times" w:hAnsi="Times" w:cs="Times"/>
+                <w:sz w:val="20"/>
+                <w:szCs w:val="30"/>
+              </w:rPr>
+              <w:t>(</w:t>
+            </w:r>
+            <w:proofErr w:type="gramEnd"/>
+            <w:r>
+              <w:rPr>
+                <w:rFonts w:ascii="Times" w:hAnsi="Times" w:cs="Times"/>
+                <w:sz w:val="20"/>
+                <w:szCs w:val="30"/>
+              </w:rPr>
+              <w:t xml:space="preserve">) is shown and the oscilloscope screenshot is provided. </w:t>
+            </w:r>
+          </w:p>
+          <w:p>
+            <w:pPr>
+              <w:widowControl w:val="0"/>
+              <w:autoSpaceDE w:val="0"/>
+              <w:autoSpaceDN w:val="0"/>
+              <w:adjustRightInd w:val="0"/>
+              <w:spacing w:after="240"/>
+              <w:cnfStyle w:val="000000100000" w:firstRow="0" w:lastRow="0" w:firstColumn="0" w:lastColumn="0" w:oddVBand="0" w:evenVBand="0" w:oddHBand="1" w:evenHBand="0" w:firstRowFirstColumn="0" w:firstRowLastColumn="0" w:lastRowFirstColumn="0" w:lastRowLastColumn="0"/>
+              <w:rPr>
+                <w:rFonts w:ascii="Times" w:hAnsi="Times" w:cs="Times"/>
+                <w:sz w:val="20"/>
+                <w:szCs w:val="24"/>
+              </w:rPr>
+            </w:pPr>
+            <w:r>
+              <w:rPr>
+                <w:rFonts w:ascii="Times" w:hAnsi="Times" w:cs="Times"/>
+                <w:sz w:val="20"/>
+                <w:szCs w:val="30"/>
+              </w:rPr>
+              <w:t xml:space="preserve">A screenshot for each of the four data pins for the </w:t>
+            </w:r>
+            <w:proofErr w:type="spellStart"/>
+            <w:r>
+              <w:rPr>
+                <w:rFonts w:ascii="Times" w:hAnsi="Times" w:cs="Times"/>
+                <w:sz w:val="20"/>
+                <w:szCs w:val="30"/>
+              </w:rPr>
+              <w:t>writeLCD</w:t>
+            </w:r>
+            <w:proofErr w:type="spellEnd"/>
+            <w:r>
+              <w:rPr>
+                <w:rFonts w:ascii="Times" w:hAnsi="Times" w:cs="Times"/>
+                <w:sz w:val="20"/>
+                <w:szCs w:val="30"/>
+              </w:rPr>
+              <w:t xml:space="preserve"> is provided </w:t>
+            </w:r>
+          </w:p>
+          <w:p>
+            <w:pPr>
+              <w:cnfStyle w:val="000000100000" w:firstRow="0" w:lastRow="0" w:firstColumn="0" w:lastColumn="0" w:oddVBand="0" w:evenVBand="0" w:oddHBand="1" w:evenHBand="0" w:firstRowFirstColumn="0" w:firstRowLastColumn="0" w:lastRowFirstColumn="0" w:lastRowLastColumn="0"/>
+              <w:rPr>
+                <w:sz w:val="20"/>
+              </w:rPr>
             </w:pPr>
           </w:p>
         </w:tc>
@@ -619,8 +829,54 @@
           </w:tcPr>
           <w:p>
             <w:pPr>
+              <w:widowControl w:val="0"/>
+              <w:autoSpaceDE w:val="0"/>
+              <w:autoSpaceDN w:val="0"/>
+              <w:adjustRightInd w:val="0"/>
+              <w:spacing w:after="240"/>
               <w:cnfStyle w:val="000000100000" w:firstRow="0" w:lastRow="0" w:firstColumn="0" w:lastColumn="0" w:oddVBand="0" w:evenVBand="0" w:oddHBand="1" w:evenHBand="0" w:firstRowFirstColumn="0" w:firstRowLastColumn="0" w:lastRowFirstColumn="0" w:lastRowLastColumn="0"/>
+              <w:rPr>
+                <w:rFonts w:ascii="Times" w:hAnsi="Times" w:cs="Times"/>
+                <w:sz w:val="24"/>
+                <w:szCs w:val="24"/>
+              </w:rPr>
             </w:pPr>
+            <w:r>
+              <w:rPr>
+                <w:rFonts w:ascii="Times" w:hAnsi="Times" w:cs="Times"/>
+                <w:sz w:val="30"/>
+                <w:szCs w:val="30"/>
+              </w:rPr>
+              <w:t xml:space="preserve">Software is provided for testing the </w:t>
+            </w:r>
+            <w:proofErr w:type="spellStart"/>
+            <w:proofErr w:type="gramStart"/>
+            <w:r>
+              <w:rPr>
+                <w:rFonts w:ascii="Times" w:hAnsi="Times" w:cs="Times"/>
+                <w:sz w:val="30"/>
+                <w:szCs w:val="30"/>
+              </w:rPr>
+              <w:t>getTimeString</w:t>
+            </w:r>
+            <w:proofErr w:type="spellEnd"/>
+            <w:r>
+              <w:rPr>
+                <w:rFonts w:ascii="Times" w:hAnsi="Times" w:cs="Times"/>
+                <w:sz w:val="30"/>
+                <w:szCs w:val="30"/>
+              </w:rPr>
+              <w:t>(</w:t>
+            </w:r>
+            <w:proofErr w:type="gramEnd"/>
+            <w:r>
+              <w:rPr>
+                <w:rFonts w:ascii="Times" w:hAnsi="Times" w:cs="Times"/>
+                <w:sz w:val="30"/>
+                <w:szCs w:val="30"/>
+              </w:rPr>
+              <w:t xml:space="preserve">) function. </w:t>
+            </w:r>
           </w:p>
         </w:tc>
       </w:tr>
@@ -925,6 +1181,7 @@
           </w:tcPr>
           <w:p>
             <w:r>
+              <w:lastRenderedPageBreak/>
               <w:t>Test Name</w:t>
             </w:r>
           </w:p>
@@ -1133,6 +1390,16 @@
       <w:r>
         <w:t xml:space="preserve"> (1 pts)</w:t>
       </w:r>
+    </w:p>
+    <w:p>
+      <w:r>
+        <w:t xml:space="preserve">Test LCD </w:t>
+      </w:r>
+      <w:proofErr w:type="spellStart"/>
+      <w:r>
+        <w:t>pinouts</w:t>
+      </w:r>
+      <w:proofErr w:type="spellEnd"/>
     </w:p>
     <w:p>
       <w:pPr>
@@ -1435,8 +1702,6 @@
       <w:r>
         <w:t>Also describe the function of the microcontroller software as a finite-state machine.</w:t>
       </w:r>
-      <w:bookmarkStart w:id="0" w:name="_GoBack"/>
-      <w:bookmarkEnd w:id="0"/>
     </w:p>
     <w:p>
       <w:r>
@@ -1520,7 +1785,7 @@
           </mc:Choice>
           <mc:Fallback>
             <w:pict>
-              <v:roundrect w14:anchorId="5EE96DB6" id="Rounded Rectangle 3" o:spid="_x0000_s1026" style="position:absolute;margin-left:150pt;margin-top:22.55pt;width:69pt;height:40.5pt;z-index:251661312;visibility:visible;mso-wrap-style:square;mso-width-percent:0;mso-wrap-distance-left:9pt;mso-wrap-distance-top:0;mso-wrap-distance-right:9pt;mso-wrap-distance-bottom:0;mso-position-horizontal:absolute;mso-position-horizontal-relative:text;mso-position-vertical:absolute;mso-position-vertical-relative:text;mso-width-percent:0;mso-width-relative:margin;v-text-anchor:middle" arcsize="10923f" o:gfxdata="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" fillcolor="#5b9bd5 [3204]" strokecolor="#1f4d78 [1604]" strokeweight="1pt">
+              <v:roundrect w14:anchorId="5EE96DB6" id="Rounded_x0020_Rectangle_x0020_3" o:spid="_x0000_s1026" style="position:absolute;margin-left:150pt;margin-top:22.55pt;width:69pt;height:40.5pt;z-index:251661312;visibility:visible;mso-wrap-style:square;mso-width-percent:0;mso-wrap-distance-left:9pt;mso-wrap-distance-top:0;mso-wrap-distance-right:9pt;mso-wrap-distance-bottom:0;mso-position-horizontal:absolute;mso-position-horizontal-relative:text;mso-position-vertical:absolute;mso-position-vertical-relative:text;mso-width-percent:0;mso-width-relative:margin;v-text-anchor:middle" arcsize="10923f" o:gfxdata="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" fillcolor="#5b9bd5 [3204]" strokecolor="#1f4d78 [1604]" strokeweight="1pt">
                 <v:stroke joinstyle="miter"/>
                 <v:textbox>
                   <w:txbxContent>
@@ -1620,7 +1885,7 @@
           </mc:Choice>
           <mc:Fallback>
             <w:pict>
-              <v:roundrect w14:anchorId="609A630D" id="Rounded Rectangle 2" o:spid="_x0000_s1027" style="position:absolute;margin-left:18.75pt;margin-top:21.8pt;width:69pt;height:40.5pt;z-index:251659264;visibility:visible;mso-wrap-style:square;mso-width-percent:0;mso-wrap-distance-left:9pt;mso-wrap-distance-top:0;mso-wrap-distance-right:9pt;mso-wrap-distance-bottom:0;mso-position-horizontal:absolute;mso-position-horizontal-relative:text;mso-position-vertical:absolute;mso-position-vertical-relative:text;mso-width-percent:0;mso-width-relative:margin;v-text-anchor:middle" arcsize="10923f" o:gfxdata="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" fillcolor="#5b9bd5 [3204]" strokecolor="#1f4d78 [1604]" strokeweight="1pt">
+              <v:roundrect w14:anchorId="609A630D" id="Rounded_x0020_Rectangle_x0020_2" o:spid="_x0000_s1027" style="position:absolute;margin-left:18.75pt;margin-top:21.8pt;width:69pt;height:40.5pt;z-index:251659264;visibility:visible;mso-wrap-style:square;mso-width-percent:0;mso-wrap-distance-left:9pt;mso-wrap-distance-top:0;mso-wrap-distance-right:9pt;mso-wrap-distance-bottom:0;mso-position-horizontal:absolute;mso-position-horizontal-relative:text;mso-position-vertical:absolute;mso-position-vertical-relative:text;mso-width-percent:0;mso-width-relative:margin;v-text-anchor:middle" arcsize="10923f" o:gfxdata="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" fillcolor="#5b9bd5 [3204]" strokecolor="#1f4d78 [1604]" strokeweight="1pt">
                 <v:stroke joinstyle="miter"/>
                 <v:textbox>
                   <w:txbxContent>
@@ -1656,6 +1921,7 @@
       <w:r>
         <w:rPr>
           <w:noProof/>
+          <w:lang w:eastAsia="en-US"/>
         </w:rPr>
         <mc:AlternateContent>
           <mc:Choice Requires="wps">
@@ -1828,11 +2094,11 @@
           </mc:Choice>
           <mc:Fallback>
             <w:pict>
-              <v:shapetype w14:anchorId="1306FA0B" id="_x0000_t202" coordsize="21600,21600" o:spt="202" path="m,l,21600r21600,l21600,xe">
+              <v:shapetype w14:anchorId="1306FA0B" id="_x0000_t202" coordsize="21600,21600" o:spt="202" path="m0,0l0,21600,21600,21600,21600,0xe">
                 <v:stroke joinstyle="miter"/>
                 <v:path gradientshapeok="t" o:connecttype="rect"/>
               </v:shapetype>
-              <v:shape id="Text Box 2" o:spid="_x0000_s1028" type="#_x0000_t202" style="position:absolute;margin-left:390.75pt;margin-top:3.05pt;width:111.75pt;height:89.25pt;z-index:251672576;visibility:visible;mso-wrap-style:square;mso-width-percent:0;mso-height-percent:0;mso-wrap-distance-left:9pt;mso-wrap-distance-top:3.6pt;mso-wrap-distance-right:9pt;mso-wrap-distance-bottom:3.6pt;mso-position-horizontal:absolute;mso-position-horizontal-relative:margin;mso-position-vertical:absolute;mso-position-vertical-relative:text;mso-width-percent:0;mso-height-percent:0;mso-width-relative:margin;mso-height-relative:margin;v-text-anchor:top" o:gfxdata="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">
+              <v:shape id="Text_x0020_Box_x0020_2" o:spid="_x0000_s1028" type="#_x0000_t202" style="position:absolute;margin-left:390.75pt;margin-top:3.05pt;width:111.75pt;height:89.25pt;z-index:251672576;visibility:visible;mso-wrap-style:square;mso-width-percent:0;mso-height-percent:0;mso-wrap-distance-left:9pt;mso-wrap-distance-top:3.6pt;mso-wrap-distance-right:9pt;mso-wrap-distance-bottom:3.6pt;mso-position-horizontal:absolute;mso-position-horizontal-relative:margin;mso-position-vertical:absolute;mso-position-vertical-relative:text;mso-width-percent:0;mso-height-percent:0;mso-width-relative:margin;mso-height-relative:margin;v-text-anchor:top" o:gfxdata="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">
                 <v:textbox>
                   <w:txbxContent>
                     <w:p>
@@ -2189,7 +2455,7 @@
           </mc:Choice>
           <mc:Fallback>
             <w:pict>
-              <v:roundrect w14:anchorId="79F4B98A" id="Rounded Rectangle 4" o:spid="_x0000_s1029" style="position:absolute;margin-left:282.75pt;margin-top:.8pt;width:69pt;height:40.5pt;z-index:251663360;visibility:visible;mso-wrap-style:square;mso-width-percent:0;mso-wrap-distance-left:9pt;mso-wrap-distance-top:0;mso-wrap-distance-right:9pt;mso-wrap-distance-bottom:0;mso-position-horizontal:absolute;mso-position-horizontal-relative:text;mso-position-vertical:absolute;mso-position-vertical-relative:text;mso-width-percent:0;mso-width-relative:margin;v-text-anchor:middle" arcsize="10923f" o:gfxdata="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" fillcolor="#5b9bd5 [3204]" strokecolor="#1f4d78 [1604]" strokeweight="1pt">
+              <v:roundrect w14:anchorId="79F4B98A" id="Rounded_x0020_Rectangle_x0020_4" o:spid="_x0000_s1029" style="position:absolute;margin-left:282.75pt;margin-top:.8pt;width:69pt;height:40.5pt;z-index:251663360;visibility:visible;mso-wrap-style:square;mso-width-percent:0;mso-wrap-distance-left:9pt;mso-wrap-distance-top:0;mso-wrap-distance-right:9pt;mso-wrap-distance-bottom:0;mso-position-horizontal:absolute;mso-position-horizontal-relative:text;mso-position-vertical:absolute;mso-position-vertical-relative:text;mso-width-percent:0;mso-width-relative:margin;v-text-anchor:middle" arcsize="10923f" o:gfxdata="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" fillcolor="#5b9bd5 [3204]" strokecolor="#1f4d78 [1604]" strokeweight="1pt">
                 <v:stroke joinstyle="miter"/>
                 <v:textbox>
                   <w:txbxContent>
@@ -2425,6 +2691,7 @@
       <w:tr>
         <w:trPr>
           <w:cnfStyle w:val="000000100000" w:firstRow="0" w:lastRow="0" w:firstColumn="0" w:lastColumn="0" w:oddVBand="0" w:evenVBand="0" w:oddHBand="1" w:evenHBand="0" w:firstRowFirstColumn="0" w:firstRowLastColumn="0" w:lastRowFirstColumn="0" w:lastRowLastColumn="0"/>
+          <w:trHeight w:val="215"/>
         </w:trPr>
         <w:tc>
           <w:tcPr>
@@ -2468,6 +2735,7 @@
       <w:r>
         <w:rPr>
           <w:noProof/>
+          <w:lang w:eastAsia="en-US"/>
         </w:rPr>
         <mc:AlternateContent>
           <mc:Choice Requires="wps">
@@ -2668,7 +2936,7 @@
           </mc:Choice>
           <mc:Fallback>
             <w:pict>
-              <v:shape w14:anchorId="48736CF6" id="_x0000_s1030" type="#_x0000_t202" style="position:absolute;margin-left:363.75pt;margin-top:31.05pt;width:161.25pt;height:89.25pt;z-index:251682816;visibility:visible;mso-wrap-style:square;mso-width-percent:0;mso-height-percent:0;mso-wrap-distance-left:9pt;mso-wrap-distance-top:3.6pt;mso-wrap-distance-right:9pt;mso-wrap-distance-bottom:3.6pt;mso-position-horizontal:absolute;mso-position-horizontal-relative:margin;mso-position-vertical:absolute;mso-position-vertical-relative:text;mso-width-percent:0;mso-height-percent:0;mso-width-relative:margin;mso-height-relative:margin;v-text-anchor:top" o:gfxdata="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">
+              <v:shape w14:anchorId="48736CF6" id="_x0000_s1030" type="#_x0000_t202" style="position:absolute;margin-left:363.75pt;margin-top:31.05pt;width:161.25pt;height:89.25pt;z-index:251682816;visibility:visible;mso-wrap-style:square;mso-width-percent:0;mso-height-percent:0;mso-wrap-distance-left:9pt;mso-wrap-distance-top:3.6pt;mso-wrap-distance-right:9pt;mso-wrap-distance-bottom:3.6pt;mso-position-horizontal:absolute;mso-position-horizontal-relative:margin;mso-position-vertical:absolute;mso-position-vertical-relative:text;mso-width-percent:0;mso-height-percent:0;mso-width-relative:margin;mso-height-relative:margin;v-text-anchor:top" o:gfxdata="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">
                 <v:textbox>
                   <w:txbxContent>
                     <w:p>
@@ -2814,6 +3082,10 @@
         </mc:AlternateContent>
       </w:r>
       <w:r>
+        <w:rPr>
+          <w:noProof/>
+          <w:lang w:eastAsia="en-US"/>
+        </w:rPr>
         <mc:AlternateContent>
           <mc:Choice Requires="wps">
             <w:drawing>
@@ -2888,7 +3160,7 @@
           </mc:Choice>
           <mc:Fallback>
             <w:pict>
-              <v:roundrect w14:anchorId="5047371E" id="Rounded Rectangle 13" o:spid="_x0000_s1031" style="position:absolute;margin-left:263.25pt;margin-top:35.5pt;width:69pt;height:40.5pt;z-index:251676672;visibility:visible;mso-wrap-style:square;mso-width-percent:0;mso-wrap-distance-left:9pt;mso-wrap-distance-top:0;mso-wrap-distance-right:9pt;mso-wrap-distance-bottom:0;mso-position-horizontal:absolute;mso-position-horizontal-relative:text;mso-position-vertical:absolute;mso-position-vertical-relative:text;mso-width-percent:0;mso-width-relative:margin;v-text-anchor:middle" arcsize="10923f" o:gfxdata="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" fillcolor="#5b9bd5 [3204]" strokecolor="#1f4d78 [1604]" strokeweight="1pt">
+              <v:roundrect w14:anchorId="5047371E" id="Rounded_x0020_Rectangle_x0020_13" o:spid="_x0000_s1031" style="position:absolute;margin-left:263.25pt;margin-top:35.5pt;width:69pt;height:40.5pt;z-index:251676672;visibility:visible;mso-wrap-style:square;mso-width-percent:0;mso-wrap-distance-left:9pt;mso-wrap-distance-top:0;mso-wrap-distance-right:9pt;mso-wrap-distance-bottom:0;mso-position-horizontal:absolute;mso-position-horizontal-relative:text;mso-position-vertical:absolute;mso-position-vertical-relative:text;mso-width-percent:0;mso-width-relative:margin;v-text-anchor:middle" arcsize="10923f" o:gfxdata="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" fillcolor="#5b9bd5 [3204]" strokecolor="#1f4d78 [1604]" strokeweight="1pt">
                 <v:stroke joinstyle="miter"/>
                 <v:textbox>
                   <w:txbxContent>
@@ -2908,6 +3180,10 @@
         </mc:AlternateContent>
       </w:r>
       <w:r>
+        <w:rPr>
+          <w:noProof/>
+          <w:lang w:eastAsia="en-US"/>
+        </w:rPr>
         <mc:AlternateContent>
           <mc:Choice Requires="wps">
             <w:drawing>
@@ -2984,7 +3260,7 @@
           </mc:Choice>
           <mc:Fallback>
             <w:pict>
-              <v:roundrect w14:anchorId="63FC9A5C" id="Rounded Rectangle 12" o:spid="_x0000_s1032" style="position:absolute;margin-left:131.25pt;margin-top:31.75pt;width:69pt;height:40.5pt;z-index:251675648;visibility:visible;mso-wrap-style:square;mso-width-percent:0;mso-wrap-distance-left:9pt;mso-wrap-distance-top:0;mso-wrap-distance-right:9pt;mso-wrap-distance-bottom:0;mso-position-horizontal:absolute;mso-position-horizontal-relative:text;mso-position-vertical:absolute;mso-position-vertical-relative:text;mso-width-percent:0;mso-width-relative:margin;v-text-anchor:middle" arcsize="10923f" o:gfxdata="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" fillcolor="#5b9bd5 [3204]" strokecolor="#1f4d78 [1604]" strokeweight="1pt">
+              <v:roundrect w14:anchorId="63FC9A5C" id="Rounded_x0020_Rectangle_x0020_12" o:spid="_x0000_s1032" style="position:absolute;margin-left:131.25pt;margin-top:31.75pt;width:69pt;height:40.5pt;z-index:251675648;visibility:visible;mso-wrap-style:square;mso-width-percent:0;mso-wrap-distance-left:9pt;mso-wrap-distance-top:0;mso-wrap-distance-right:9pt;mso-wrap-distance-bottom:0;mso-position-horizontal:absolute;mso-position-horizontal-relative:text;mso-position-vertical:absolute;mso-position-vertical-relative:text;mso-width-percent:0;mso-width-relative:margin;v-text-anchor:middle" arcsize="10923f" o:gfxdata="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" fillcolor="#5b9bd5 [3204]" strokecolor="#1f4d78 [1604]" strokeweight="1pt">
                 <v:stroke joinstyle="miter"/>
                 <v:textbox>
                   <w:txbxContent>
@@ -3006,6 +3282,10 @@
         </mc:AlternateContent>
       </w:r>
       <w:r>
+        <w:rPr>
+          <w:noProof/>
+          <w:lang w:eastAsia="en-US"/>
+        </w:rPr>
         <mc:AlternateContent>
           <mc:Choice Requires="wps">
             <w:drawing>
@@ -3080,7 +3360,7 @@
           </mc:Choice>
           <mc:Fallback>
             <w:pict>
-              <v:roundrect w14:anchorId="6B024D96" id="Rounded Rectangle 11" o:spid="_x0000_s1033" style="position:absolute;margin-left:1.5pt;margin-top:28pt;width:69pt;height:40.5pt;z-index:251674624;visibility:visible;mso-wrap-style:square;mso-width-percent:0;mso-wrap-distance-left:9pt;mso-wrap-distance-top:0;mso-wrap-distance-right:9pt;mso-wrap-distance-bottom:0;mso-position-horizontal:absolute;mso-position-horizontal-relative:text;mso-position-vertical:absolute;mso-position-vertical-relative:text;mso-width-percent:0;mso-width-relative:margin;v-text-anchor:middle" arcsize="10923f" o:gfxdata="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" fillcolor="#5b9bd5 [3204]" strokecolor="#1f4d78 [1604]" strokeweight="1pt">
+              <v:roundrect w14:anchorId="6B024D96" id="Rounded_x0020_Rectangle_x0020_11" o:spid="_x0000_s1033" style="position:absolute;margin-left:1.5pt;margin-top:28pt;width:69pt;height:40.5pt;z-index:251674624;visibility:visible;mso-wrap-style:square;mso-width-percent:0;mso-wrap-distance-left:9pt;mso-wrap-distance-top:0;mso-wrap-distance-right:9pt;mso-wrap-distance-bottom:0;mso-position-horizontal:absolute;mso-position-horizontal-relative:text;mso-position-vertical:absolute;mso-position-vertical-relative:text;mso-width-percent:0;mso-width-relative:margin;v-text-anchor:middle" arcsize="10923f" o:gfxdata="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" fillcolor="#5b9bd5 [3204]" strokecolor="#1f4d78 [1604]" strokeweight="1pt">
                 <v:stroke joinstyle="miter"/>
                 <v:textbox>
                   <w:txbxContent>
@@ -3100,6 +3380,10 @@
         </mc:AlternateContent>
       </w:r>
       <w:r>
+        <w:rPr>
+          <w:noProof/>
+          <w:lang w:eastAsia="en-US"/>
+        </w:rPr>
         <mc:AlternateContent>
           <mc:Choice Requires="wps">
             <w:drawing>
@@ -3171,6 +3455,10 @@
         </mc:AlternateContent>
       </w:r>
       <w:r>
+        <w:rPr>
+          <w:noProof/>
+          <w:lang w:eastAsia="en-US"/>
+        </w:rPr>
         <mc:AlternateContent>
           <mc:Choice Requires="wps">
             <w:drawing>
@@ -3242,6 +3530,10 @@
         </mc:AlternateContent>
       </w:r>
       <w:r>
+        <w:rPr>
+          <w:noProof/>
+          <w:lang w:eastAsia="en-US"/>
+        </w:rPr>
         <mc:AlternateContent>
           <mc:Choice Requires="wps">
             <w:drawing>
@@ -3311,6 +3603,10 @@
         </mc:AlternateContent>
       </w:r>
       <w:r>
+        <w:rPr>
+          <w:noProof/>
+          <w:lang w:eastAsia="en-US"/>
+        </w:rPr>
         <mc:AlternateContent>
           <mc:Choice Requires="wps">
             <w:drawing>
@@ -3411,7 +3707,7 @@
       </w:pPr>
     </w:pPrDefault>
   </w:docDefaults>
-  <w:latentStyles w:defLockedState="0" w:defUIPriority="99" w:defSemiHidden="0" w:defUnhideWhenUsed="0" w:defQFormat="0" w:count="371">
+  <w:latentStyles w:defLockedState="0" w:defUIPriority="99" w:defSemiHidden="0" w:defUnhideWhenUsed="0" w:defQFormat="0" w:count="380">
     <w:lsdException w:name="Normal" w:uiPriority="0" w:qFormat="1"/>
     <w:lsdException w:name="heading 1" w:uiPriority="9" w:qFormat="1"/>
     <w:lsdException w:name="heading 2" w:semiHidden="1" w:uiPriority="9" w:unhideWhenUsed="1" w:qFormat="1"/>
@@ -3931,6 +4227,7 @@
     <w:tblPr>
       <w:tblStyleRowBandSize w:val="1"/>
       <w:tblStyleColBandSize w:val="1"/>
+      <w:tblInd w:w="0" w:type="dxa"/>
       <w:tblBorders>
         <w:top w:val="single" w:sz="4" w:space="0" w:color="FFFFFF" w:themeColor="background1"/>
         <w:left w:val="single" w:sz="4" w:space="0" w:color="FFFFFF" w:themeColor="background1"/>
@@ -3939,6 +4236,12 @@
         <w:insideH w:val="single" w:sz="4" w:space="0" w:color="FFFFFF" w:themeColor="background1"/>
         <w:insideV w:val="single" w:sz="4" w:space="0" w:color="FFFFFF" w:themeColor="background1"/>
       </w:tblBorders>
+      <w:tblCellMar>
+        <w:top w:w="0" w:type="dxa"/>
+        <w:left w:w="108" w:type="dxa"/>
+        <w:bottom w:w="0" w:type="dxa"/>
+        <w:right w:w="108" w:type="dxa"/>
+      </w:tblCellMar>
     </w:tblPr>
     <w:tcPr>
       <w:shd w:val="clear" w:color="auto" w:fill="DEEAF6" w:themeFill="accent1" w:themeFillTint="33"/>
@@ -4037,6 +4340,7 @@
     <w:tblPr>
       <w:tblStyleRowBandSize w:val="1"/>
       <w:tblStyleColBandSize w:val="1"/>
+      <w:tblInd w:w="0" w:type="dxa"/>
       <w:tblBorders>
         <w:top w:val="single" w:sz="4" w:space="0" w:color="9CC2E5" w:themeColor="accent1" w:themeTint="99"/>
         <w:left w:val="single" w:sz="4" w:space="0" w:color="9CC2E5" w:themeColor="accent1" w:themeTint="99"/>
@@ -4045,6 +4349,12 @@
         <w:insideH w:val="single" w:sz="4" w:space="0" w:color="9CC2E5" w:themeColor="accent1" w:themeTint="99"/>
         <w:insideV w:val="single" w:sz="4" w:space="0" w:color="9CC2E5" w:themeColor="accent1" w:themeTint="99"/>
       </w:tblBorders>
+      <w:tblCellMar>
+        <w:top w:w="0" w:type="dxa"/>
+        <w:left w:w="108" w:type="dxa"/>
+        <w:bottom w:w="0" w:type="dxa"/>
+        <w:right w:w="108" w:type="dxa"/>
+      </w:tblCellMar>
     </w:tblPr>
     <w:tblStylePr w:type="firstRow">
       <w:rPr>
@@ -4121,6 +4431,7 @@
       <w:spacing w:after="0" w:line="240" w:lineRule="auto"/>
     </w:pPr>
     <w:tblPr>
+      <w:tblInd w:w="0" w:type="dxa"/>
       <w:tblBorders>
         <w:top w:val="single" w:sz="4" w:space="0" w:color="auto"/>
         <w:left w:val="single" w:sz="4" w:space="0" w:color="auto"/>
@@ -4129,6 +4440,12 @@
         <w:insideH w:val="single" w:sz="4" w:space="0" w:color="auto"/>
         <w:insideV w:val="single" w:sz="4" w:space="0" w:color="auto"/>
       </w:tblBorders>
+      <w:tblCellMar>
+        <w:top w:w="0" w:type="dxa"/>
+        <w:left w:w="108" w:type="dxa"/>
+        <w:bottom w:w="0" w:type="dxa"/>
+        <w:right w:w="108" w:type="dxa"/>
+      </w:tblCellMar>
     </w:tblPr>
   </w:style>
   <w:style w:type="paragraph" w:customStyle="1" w:styleId="Default">
@@ -4147,11 +4464,27 @@
       <w:szCs w:val="24"/>
     </w:rPr>
   </w:style>
+  <w:style w:type="paragraph" w:styleId="NormalWeb">
+    <w:name w:val="Normal (Web)"/>
+    <w:basedOn w:val="Normal"/>
+    <w:uiPriority w:val="99"/>
+    <w:unhideWhenUsed/>
+    <w:rsid w:val="004F0CE3"/>
+    <w:pPr>
+      <w:spacing w:before="100" w:beforeAutospacing="1" w:after="100" w:afterAutospacing="1" w:line="240" w:lineRule="auto"/>
+    </w:pPr>
+    <w:rPr>
+      <w:rFonts w:ascii="Times New Roman" w:hAnsi="Times New Roman" w:cs="Times New Roman"/>
+      <w:sz w:val="24"/>
+      <w:szCs w:val="24"/>
+      <w:lang w:eastAsia="en-US"/>
+    </w:rPr>
+  </w:style>
 </w:styles>
 </file>
 
 <file path=word/glossary/document.xml><?xml version="1.0" encoding="utf-8"?>
-<w:glossaryDocument xmlns:wpc="http://schemas.microsoft.com/office/word/2010/wordprocessingCanvas" xmlns:mc="http://schemas.openxmlformats.org/markup-compatibility/2006" xmlns:o="urn:schemas-microsoft-com:office:office" xmlns:r="http://schemas.openxmlformats.org/officeDocument/2006/relationships" xmlns:m="http://schemas.openxmlformats.org/officeDocument/2006/math" xmlns:v="urn:schemas-microsoft-com:vml" xmlns:wp14="http://schemas.microsoft.com/office/word/2010/wordprocessingDrawing" xmlns:wp="http://schemas.openxmlformats.org/drawingml/2006/wordprocessingDrawing" xmlns:w10="urn:schemas-microsoft-com:office:word" xmlns:w="http://schemas.openxmlformats.org/wordprocessingml/2006/main" xmlns:w14="http://schemas.microsoft.com/office/word/2010/wordml" xmlns:w15="http://schemas.microsoft.com/office/word/2012/wordml" xmlns:wpg="http://schemas.microsoft.com/office/word/2010/wordprocessingGroup" xmlns:wpi="http://schemas.microsoft.com/office/word/2010/wordprocessingInk" xmlns:wne="http://schemas.microsoft.com/office/word/2006/wordml" xmlns:wps="http://schemas.microsoft.com/office/word/2010/wordprocessingShape" mc:Ignorable="w14 w15 wp14">
+<w:glossaryDocument xmlns:wpc="http://schemas.microsoft.com/office/word/2010/wordprocessingCanvas" xmlns:mo="http://schemas.microsoft.com/office/mac/office/2008/main" xmlns:mc="http://schemas.openxmlformats.org/markup-compatibility/2006" xmlns:mv="urn:schemas-microsoft-com:mac:vml" xmlns:o="urn:schemas-microsoft-com:office:office" xmlns:r="http://schemas.openxmlformats.org/officeDocument/2006/relationships" xmlns:m="http://schemas.openxmlformats.org/officeDocument/2006/math" xmlns:v="urn:schemas-microsoft-com:vml" xmlns:wp14="http://schemas.microsoft.com/office/word/2010/wordprocessingDrawing" xmlns:wp="http://schemas.openxmlformats.org/drawingml/2006/wordprocessingDrawing" xmlns:w10="urn:schemas-microsoft-com:office:word" xmlns:w="http://schemas.openxmlformats.org/wordprocessingml/2006/main" xmlns:w14="http://schemas.microsoft.com/office/word/2010/wordml" xmlns:w15="http://schemas.microsoft.com/office/word/2012/wordml" xmlns:wpg="http://schemas.microsoft.com/office/word/2010/wordprocessingGroup" xmlns:wpi="http://schemas.microsoft.com/office/word/2010/wordprocessingInk" xmlns:wne="http://schemas.microsoft.com/office/word/2006/wordml" xmlns:wps="http://schemas.microsoft.com/office/word/2010/wordprocessingShape" mc:Ignorable="w14 w15 wp14">
   <w:docParts>
     <w:docPart>
       <w:docPartPr>
@@ -4394,31 +4727,43 @@
   <w:font w:name="Calibri">
     <w:panose1 w:val="020F0502020204030204"/>
     <w:charset w:val="00"/>
-    <w:family w:val="swiss"/>
+    <w:family w:val="auto"/>
     <w:pitch w:val="variable"/>
     <w:sig w:usb0="E00002FF" w:usb1="4000ACFF" w:usb2="00000001" w:usb3="00000000" w:csb0="0000019F" w:csb1="00000000"/>
   </w:font>
-  <w:font w:name="Malgun Gothic">
-    <w:altName w:val="맑은 고딕"/>
-    <w:panose1 w:val="020B0503020000020004"/>
+  <w:font w:name="맑은 고딕">
     <w:charset w:val="81"/>
-    <w:family w:val="swiss"/>
+    <w:family w:val="auto"/>
     <w:pitch w:val="variable"/>
     <w:sig w:usb0="9000002F" w:usb1="29D77CFB" w:usb2="00000012" w:usb3="00000000" w:csb0="00080001" w:csb1="00000000"/>
   </w:font>
   <w:font w:name="Times New Roman">
     <w:panose1 w:val="02020603050405020304"/>
     <w:charset w:val="00"/>
-    <w:family w:val="roman"/>
+    <w:family w:val="auto"/>
     <w:pitch w:val="variable"/>
-    <w:sig w:usb0="E0002EFF" w:usb1="C0007843" w:usb2="00000009" w:usb3="00000000" w:csb0="000001FF" w:csb1="00000000"/>
+    <w:sig w:usb0="E0002AEF" w:usb1="C0007841" w:usb2="00000009" w:usb3="00000000" w:csb0="000001FF" w:csb1="00000000"/>
   </w:font>
   <w:font w:name="Calibri Light">
     <w:panose1 w:val="020F0302020204030204"/>
     <w:charset w:val="00"/>
-    <w:family w:val="swiss"/>
+    <w:family w:val="auto"/>
     <w:pitch w:val="variable"/>
     <w:sig w:usb0="A00002EF" w:usb1="4000207B" w:usb2="00000000" w:usb3="00000000" w:csb0="0000019F" w:csb1="00000000"/>
+  </w:font>
+  <w:font w:name="Times">
+    <w:panose1 w:val="02000500000000000000"/>
+    <w:charset w:val="00"/>
+    <w:family w:val="auto"/>
+    <w:pitch w:val="variable"/>
+    <w:sig w:usb0="00000003" w:usb1="00000000" w:usb2="00000000" w:usb3="00000000" w:csb0="00000001" w:csb1="00000000"/>
+  </w:font>
+  <w:font w:name="Arial">
+    <w:panose1 w:val="020B0604020202020204"/>
+    <w:charset w:val="00"/>
+    <w:family w:val="auto"/>
+    <w:pitch w:val="variable"/>
+    <w:sig w:usb0="E0002AFF" w:usb1="C0007843" w:usb2="00000009" w:usb3="00000000" w:csb0="000001FF" w:csb1="00000000"/>
   </w:font>
 </w:fonts>
 </file>
@@ -4443,6 +4788,7 @@
     <w:rsid w:val="00542A63"/>
     <w:rsid w:val="006265E6"/>
     <w:rsid w:val="00A73E6C"/>
+    <w:rsid w:val="00D61BF1"/>
     <w:rsid w:val="00F0039B"/>
   </w:rsids>
   <m:mathPr>
@@ -4483,7 +4829,7 @@
       </w:pPr>
     </w:pPrDefault>
   </w:docDefaults>
-  <w:latentStyles w:defLockedState="0" w:defUIPriority="99" w:defSemiHidden="0" w:defUnhideWhenUsed="0" w:defQFormat="0" w:count="371">
+  <w:latentStyles w:defLockedState="0" w:defUIPriority="99" w:defSemiHidden="0" w:defUnhideWhenUsed="0" w:defQFormat="0" w:count="380">
     <w:lsdException w:name="Normal" w:uiPriority="0" w:qFormat="1"/>
     <w:lsdException w:name="heading 1" w:uiPriority="9" w:qFormat="1"/>
     <w:lsdException w:name="heading 2" w:semiHidden="1" w:uiPriority="9" w:unhideWhenUsed="1" w:qFormat="1"/>
@@ -4940,6 +5286,7 @@
 <w:webSettings xmlns:mc="http://schemas.openxmlformats.org/markup-compatibility/2006" xmlns:r="http://schemas.openxmlformats.org/officeDocument/2006/relationships" xmlns:w="http://schemas.openxmlformats.org/wordprocessingml/2006/main" xmlns:w14="http://schemas.microsoft.com/office/word/2010/wordml" xmlns:w15="http://schemas.microsoft.com/office/word/2012/wordml" mc:Ignorable="w14 w15">
   <w:optimizeForBrowser/>
   <w:allowPNG/>
+  <w:doNotSaveAsSingleFile/>
 </w:webSettings>
 </file>
 

</xml_diff>